<commit_message>
update CUSTOM_GPIO_IP.docx & UBOOT_DEBUG_GPIO.docx
</commit_message>
<xml_diff>
--- a/CUSTOM_GPIO_IP.docx
+++ b/CUSTOM_GPIO_IP.docx
@@ -1301,8 +1301,13 @@
         <w:t>แบบ</w:t>
       </w:r>
       <w:r>
-        <w:t xml:space="preserve"> BiDirection</w:t>
-      </w:r>
+        <w:t xml:space="preserve"> </w:t>
+      </w:r>
+      <w:proofErr w:type="spellStart"/>
+      <w:r>
+        <w:t>BiDirection</w:t>
+      </w:r>
+      <w:proofErr w:type="spellEnd"/>
       <w:r>
         <w:rPr>
           <w:rFonts w:hint="cs"/>
@@ -1978,7 +1983,10 @@
         <w:t>และเป็นชื่อของ</w:t>
       </w:r>
       <w:r>
-        <w:t xml:space="preserve"> Componet</w:t>
+        <w:t xml:space="preserve"> </w:t>
+      </w:r>
+      <w:r>
+        <w:t>Component</w:t>
       </w:r>
       <w:r>
         <w:rPr>
@@ -3361,12 +3369,21 @@
         <w:t xml:space="preserve">: </w:t>
       </w:r>
       <w:hyperlink r:id="rId28" w:history="1">
+        <w:proofErr w:type="spellStart"/>
         <w:r>
           <w:rPr>
             <w:rStyle w:val="Hyperlink"/>
             <w:rFonts w:cs="Cordia New"/>
           </w:rPr>
-          <w:t>Bannawich Horie</w:t>
+          <w:t>Bannawich</w:t>
+        </w:r>
+        <w:proofErr w:type="spellEnd"/>
+        <w:r>
+          <w:rPr>
+            <w:rStyle w:val="Hyperlink"/>
+            <w:rFonts w:cs="Cordia New"/>
+          </w:rPr>
+          <w:t xml:space="preserve"> Horie</w:t>
         </w:r>
       </w:hyperlink>
       <w:r>
@@ -11592,15 +11609,6 @@
 </file>
 
 <file path=customXml/item1.xml><?xml version="1.0" encoding="utf-8"?>
-<?mso-contentType ?>
-<FormTemplates xmlns="http://schemas.microsoft.com/sharepoint/v3/contenttype/forms">
-  <Display>DocumentLibraryForm</Display>
-  <Edit>DocumentLibraryForm</Edit>
-  <New>DocumentLibraryForm</New>
-</FormTemplates>
-</file>
-
-<file path=customXml/item2.xml><?xml version="1.0" encoding="utf-8"?>
 <ct:contentTypeSchema xmlns:ct="http://schemas.microsoft.com/office/2006/metadata/contentType" xmlns:ma="http://schemas.microsoft.com/office/2006/metadata/properties/metaAttributes" ct:_="" ma:_="" ma:contentTypeName="Document" ma:contentTypeID="0x010100B411C133F4957F4A89822A15E8568D2C" ma:contentTypeVersion="17" ma:contentTypeDescription="Create a new document." ma:contentTypeScope="" ma:versionID="b6fd40a285727ff5bf28c26292a1e4e2">
   <xsd:schema xmlns:xsd="http://www.w3.org/2001/XMLSchema" xmlns:xs="http://www.w3.org/2001/XMLSchema" xmlns:p="http://schemas.microsoft.com/office/2006/metadata/properties" xmlns:ns3="a312fe72-67e6-4d27-bc32-9d1bf2eec808" xmlns:ns4="9ac6f7f8-3115-457a-9305-1a875ace5c42" targetNamespace="http://schemas.microsoft.com/office/2006/metadata/properties" ma:root="true" ma:fieldsID="1c0d2724f515115f424dee7aae31f185" ns3:_="" ns4:_="">
     <xsd:import namespace="a312fe72-67e6-4d27-bc32-9d1bf2eec808"/>
@@ -11847,6 +11855,15 @@
 </ct:contentTypeSchema>
 </file>
 
+<file path=customXml/item2.xml><?xml version="1.0" encoding="utf-8"?>
+<?mso-contentType ?>
+<FormTemplates xmlns="http://schemas.microsoft.com/sharepoint/v3/contenttype/forms">
+  <Display>DocumentLibraryForm</Display>
+  <Edit>DocumentLibraryForm</Edit>
+  <New>DocumentLibraryForm</New>
+</FormTemplates>
+</file>
+
 <file path=customXml/item3.xml><?xml version="1.0" encoding="utf-8"?>
 <p:properties xmlns:p="http://schemas.microsoft.com/office/2006/metadata/properties" xmlns:xsi="http://www.w3.org/2001/XMLSchema-instance" xmlns:pc="http://schemas.microsoft.com/office/infopath/2007/PartnerControls">
   <documentManagement>
@@ -11856,14 +11873,6 @@
 </file>
 
 <file path=customXml/itemProps1.xml><?xml version="1.0" encoding="utf-8"?>
-<ds:datastoreItem xmlns:ds="http://schemas.openxmlformats.org/officeDocument/2006/customXml" ds:itemID="{5FFED6BF-66B6-468D-9223-C834C18D86F2}">
-  <ds:schemaRefs>
-    <ds:schemaRef ds:uri="http://schemas.microsoft.com/sharepoint/v3/contenttype/forms"/>
-  </ds:schemaRefs>
-</ds:datastoreItem>
-</file>
-
-<file path=customXml/itemProps2.xml><?xml version="1.0" encoding="utf-8"?>
 <ds:datastoreItem xmlns:ds="http://schemas.openxmlformats.org/officeDocument/2006/customXml" ds:itemID="{F7C032F4-4A76-4193-8C1B-4F9F6757F2D0}">
   <ds:schemaRefs>
     <ds:schemaRef ds:uri="http://schemas.microsoft.com/office/2006/metadata/contentType"/>
@@ -11882,6 +11891,14 @@
 </ds:datastoreItem>
 </file>
 
+<file path=customXml/itemProps2.xml><?xml version="1.0" encoding="utf-8"?>
+<ds:datastoreItem xmlns:ds="http://schemas.openxmlformats.org/officeDocument/2006/customXml" ds:itemID="{5FFED6BF-66B6-468D-9223-C834C18D86F2}">
+  <ds:schemaRefs>
+    <ds:schemaRef ds:uri="http://schemas.microsoft.com/sharepoint/v3/contenttype/forms"/>
+  </ds:schemaRefs>
+</ds:datastoreItem>
+</file>
+
 <file path=customXml/itemProps3.xml><?xml version="1.0" encoding="utf-8"?>
 <ds:datastoreItem xmlns:ds="http://schemas.openxmlformats.org/officeDocument/2006/customXml" ds:itemID="{BB728BEA-D0C1-4EBB-A144-412319E88503}">
   <ds:schemaRefs>

</xml_diff>